<commit_message>
Se agrego el informe Fabian
</commit_message>
<xml_diff>
--- a/Informe Fabian.docx
+++ b/Informe Fabian.docx
@@ -4,7 +4,8 @@
   <w:body>
     <w:tbl>
       <w:tblPr>
-        <w:tblStyle w:val="Tabladelista5oscura-nfasis4"/>
+        <w:tblStyle w:val="ListTable5Dark-Accent4"/>
+        <w:tblpPr w:leftFromText="180" w:rightFromText="180" w:horzAnchor="margin" w:tblpY="-615"/>
         <w:tblW w:w="5007" w:type="pct"/>
         <w:tblLook w:val="04A0" w:firstRow="1" w:lastRow="0" w:firstColumn="1" w:lastColumn="0" w:noHBand="0" w:noVBand="1"/>
         <w:tblDescription w:val="Tabla de diseño de encabezado"/>
@@ -20,13 +21,13 @@
         <w:trPr>
           <w:gridAfter w:val="1"/>
           <w:cnfStyle w:val="100000000000" w:firstRow="1" w:lastRow="0" w:firstColumn="0" w:lastColumn="0" w:oddVBand="0" w:evenVBand="0" w:oddHBand="0" w:evenHBand="0" w:firstRowFirstColumn="0" w:firstRowLastColumn="0" w:lastRowFirstColumn="0" w:lastRowLastColumn="0"/>
-          <w:wAfter w:w="15" w:type="dxa"/>
+          <w:wAfter w:w="14" w:type="dxa"/>
           <w:trHeight w:val="1617"/>
         </w:trPr>
         <w:tc>
           <w:tcPr>
             <w:cnfStyle w:val="001000000100" w:firstRow="0" w:lastRow="0" w:firstColumn="1" w:lastColumn="0" w:oddVBand="0" w:evenVBand="0" w:oddHBand="0" w:evenHBand="0" w:firstRowFirstColumn="1" w:firstRowLastColumn="0" w:lastRowFirstColumn="0" w:lastRowLastColumn="0"/>
-            <w:tcW w:w="270" w:type="dxa"/>
+            <w:tcW w:w="263" w:type="dxa"/>
           </w:tcPr>
           <w:p>
             <w:pPr>
@@ -38,7 +39,7 @@
         </w:tc>
         <w:tc>
           <w:tcPr>
-            <w:tcW w:w="7740" w:type="dxa"/>
+            <w:tcW w:w="6766" w:type="dxa"/>
           </w:tcPr>
           <w:p>
             <w:pPr>
@@ -145,7 +146,7 @@
         </w:tc>
         <w:tc>
           <w:tcPr>
-            <w:tcW w:w="3330" w:type="dxa"/>
+            <w:tcW w:w="3877" w:type="dxa"/>
           </w:tcPr>
           <w:p>
             <w:pPr>
@@ -235,7 +236,7 @@
         </w:tc>
         <w:tc>
           <w:tcPr>
-            <w:tcW w:w="180" w:type="dxa"/>
+            <w:tcW w:w="222" w:type="dxa"/>
           </w:tcPr>
           <w:p>
             <w:pPr>
@@ -256,12 +257,12 @@
         <w:tc>
           <w:tcPr>
             <w:cnfStyle w:val="001000000000" w:firstRow="0" w:lastRow="0" w:firstColumn="1" w:lastColumn="0" w:oddVBand="0" w:evenVBand="0" w:oddHBand="0" w:evenHBand="0" w:firstRowFirstColumn="0" w:firstRowLastColumn="0" w:lastRowFirstColumn="0" w:lastRowLastColumn="0"/>
-            <w:tcW w:w="11536" w:type="dxa"/>
+            <w:tcW w:w="11142" w:type="dxa"/>
             <w:gridSpan w:val="5"/>
           </w:tcPr>
           <w:p>
             <w:pPr>
-              <w:pStyle w:val="Ttulo"/>
+              <w:pStyle w:val="Title"/>
             </w:pPr>
             <w:r>
               <w:rPr>
@@ -279,12 +280,12 @@
         <w:tc>
           <w:tcPr>
             <w:cnfStyle w:val="001000000000" w:firstRow="0" w:lastRow="0" w:firstColumn="1" w:lastColumn="0" w:oddVBand="0" w:evenVBand="0" w:oddHBand="0" w:evenHBand="0" w:firstRowFirstColumn="0" w:firstRowLastColumn="0" w:lastRowFirstColumn="0" w:lastRowLastColumn="0"/>
-            <w:tcW w:w="11536" w:type="dxa"/>
+            <w:tcW w:w="11142" w:type="dxa"/>
             <w:gridSpan w:val="5"/>
           </w:tcPr>
           <w:p>
             <w:pPr>
-              <w:pStyle w:val="Ttulo1"/>
+              <w:pStyle w:val="Heading1"/>
               <w:outlineLvl w:val="0"/>
             </w:pPr>
             <w:sdt>
@@ -319,7 +320,7 @@
         <w:tc>
           <w:tcPr>
             <w:cnfStyle w:val="001000000000" w:firstRow="0" w:lastRow="0" w:firstColumn="1" w:lastColumn="0" w:oddVBand="0" w:evenVBand="0" w:oddHBand="0" w:evenHBand="0" w:firstRowFirstColumn="0" w:firstRowLastColumn="0" w:lastRowFirstColumn="0" w:lastRowLastColumn="0"/>
-            <w:tcW w:w="11536" w:type="dxa"/>
+            <w:tcW w:w="11142" w:type="dxa"/>
             <w:gridSpan w:val="5"/>
           </w:tcPr>
           <w:p/>
@@ -328,7 +329,7 @@
     </w:tbl>
     <w:tbl>
       <w:tblPr>
-        <w:tblStyle w:val="Tablaconcuadrcula4-nfasis4"/>
+        <w:tblStyle w:val="GridTable4-Accent4"/>
         <w:tblW w:w="5000" w:type="pct"/>
         <w:tblLook w:val="0620" w:firstRow="1" w:lastRow="0" w:firstColumn="0" w:lastColumn="0" w:noHBand="1" w:noVBand="1"/>
         <w:tblDescription w:val="Tabla de diseño de encabezado"/>
@@ -349,7 +350,7 @@
           </w:tcPr>
           <w:p>
             <w:pPr>
-              <w:pStyle w:val="Ttulo2"/>
+              <w:pStyle w:val="Heading2"/>
               <w:jc w:val="center"/>
               <w:outlineLvl w:val="1"/>
             </w:pPr>
@@ -381,7 +382,7 @@
           </w:tcPr>
           <w:p>
             <w:pPr>
-              <w:pStyle w:val="Ttulo2"/>
+              <w:pStyle w:val="Heading2"/>
               <w:jc w:val="center"/>
               <w:outlineLvl w:val="1"/>
             </w:pPr>
@@ -413,7 +414,7 @@
           </w:tcPr>
           <w:p>
             <w:pPr>
-              <w:pStyle w:val="Ttulo2"/>
+              <w:pStyle w:val="Heading2"/>
               <w:jc w:val="center"/>
               <w:outlineLvl w:val="1"/>
             </w:pPr>
@@ -495,7 +496,7 @@
     </w:tbl>
     <w:tbl>
       <w:tblPr>
-        <w:tblStyle w:val="Tablaconcuadrcula"/>
+        <w:tblStyle w:val="TableGrid"/>
         <w:tblW w:w="5007" w:type="pct"/>
         <w:tblBorders>
           <w:top w:val="none" w:sz="0" w:space="0" w:color="auto"/>
@@ -517,7 +518,7 @@
       </w:tblGrid>
       <w:tr>
         <w:trPr>
-          <w:trHeight w:val="720"/>
+          <w:trHeight w:val="612"/>
         </w:trPr>
         <w:tc>
           <w:tcPr>
@@ -530,7 +531,7 @@
           </w:tcPr>
           <w:p>
             <w:pPr>
-              <w:pStyle w:val="Ttulo1"/>
+              <w:pStyle w:val="Heading1"/>
               <w:outlineLvl w:val="0"/>
             </w:pPr>
             <w:r>
@@ -541,7 +542,7 @@
       </w:tr>
       <w:tr>
         <w:trPr>
-          <w:trHeight w:hRule="exact" w:val="216"/>
+          <w:trHeight w:hRule="exact" w:val="3735"/>
         </w:trPr>
         <w:tc>
           <w:tcPr>
@@ -552,18 +553,195 @@
             <w:shd w:val="clear" w:color="auto" w:fill="auto"/>
             <w:vAlign w:val="center"/>
           </w:tcPr>
-          <w:p/>
+          <w:p>
+            <w:pPr>
+              <w:rPr>
+                <w:rFonts w:eastAsiaTheme="minorEastAsia" w:hint="eastAsia"/>
+                <w:lang w:val="es-419" w:eastAsia="zh-CN"/>
+              </w:rPr>
+            </w:pPr>
+            <w:r>
+              <w:t xml:space="preserve">La verdad la mayoría de los problemas los tuve al inicio del proyecto, </w:t>
+            </w:r>
+            <w:r>
+              <w:t>más</w:t>
+            </w:r>
+            <w:r>
+              <w:t xml:space="preserve"> que por algún problema con el </w:t>
+            </w:r>
+            <w:r>
+              <w:t xml:space="preserve">diseño </w:t>
+            </w:r>
+            <w:r>
+              <w:rPr>
+                <w:lang w:val="es-419"/>
+              </w:rPr>
+              <w:t>o</w:t>
+            </w:r>
+            <w:r>
+              <w:rPr>
+                <w:lang w:val="es-419"/>
+              </w:rPr>
+              <w:t xml:space="preserve"> desarrollo del programa fue con mi manejo de los tiempo y disponibilidad. En mi familia ocurrió una trágica situación con mi abuelo exactamente </w:t>
+            </w:r>
+            <w:proofErr w:type="spellStart"/>
+            <w:r>
+              <w:rPr>
+                <w:lang w:val="es-419"/>
+              </w:rPr>
+              <w:t>l</w:t>
+            </w:r>
+            <w:proofErr w:type="spellEnd"/>
+            <w:r>
+              <w:rPr>
+                <w:lang w:val="es-419"/>
+              </w:rPr>
+              <w:t xml:space="preserve"> mismo día que fue colocado el proyecto, el cual al ver que era bastante extenso sabia que tenia que comenzarlo lo </w:t>
+            </w:r>
+            <w:r>
+              <w:rPr>
+                <w:lang w:val="es-419"/>
+              </w:rPr>
+              <w:t>más</w:t>
+            </w:r>
+            <w:r>
+              <w:rPr>
+                <w:lang w:val="es-419"/>
+              </w:rPr>
+              <w:t xml:space="preserve"> rápido posible, pero simplemente no era capaz de hacerlo, así que menos mal mi </w:t>
+            </w:r>
+            <w:r>
+              <w:rPr>
+                <w:lang w:val="es-419"/>
+              </w:rPr>
+              <w:t>compañera</w:t>
+            </w:r>
+            <w:r>
+              <w:rPr>
+                <w:lang w:val="es-419"/>
+              </w:rPr>
+              <w:t xml:space="preserve"> tomo la iniciativa y comenzamos a desarrollarlo. El problema se me presento porque yo estaba todos los días yéndome a donde mi familia a acompañar a mi madre mas que todo, y el mismo viernes hubo monitoria en donde mi </w:t>
+            </w:r>
+            <w:r>
+              <w:rPr>
+                <w:lang w:val="es-419"/>
+              </w:rPr>
+              <w:t>compañera</w:t>
+            </w:r>
+            <w:r>
+              <w:rPr>
+                <w:lang w:val="es-419"/>
+              </w:rPr>
+              <w:t xml:space="preserve"> aprovecho para avanzar </w:t>
+            </w:r>
+            <w:r>
+              <w:rPr>
+                <w:lang w:val="es-419"/>
+              </w:rPr>
+              <w:t>más</w:t>
+            </w:r>
+            <w:r>
+              <w:rPr>
+                <w:lang w:val="es-419"/>
+              </w:rPr>
+              <w:t xml:space="preserve">, yo hubiera querido estar ahí pero simplemente no podía, y me di cuenta después que mi </w:t>
+            </w:r>
+            <w:r>
+              <w:rPr>
+                <w:lang w:val="es-419"/>
+              </w:rPr>
+              <w:t>compañera</w:t>
+            </w:r>
+            <w:r>
+              <w:rPr>
+                <w:lang w:val="es-419"/>
+              </w:rPr>
+              <w:t xml:space="preserve"> pues estaba teniendo problemas con el </w:t>
+            </w:r>
+            <w:r>
+              <w:rPr>
+                <w:lang w:val="es-419"/>
+              </w:rPr>
+              <w:t>diseño</w:t>
+            </w:r>
+            <w:r>
+              <w:rPr>
+                <w:lang w:val="es-419"/>
+              </w:rPr>
+              <w:t xml:space="preserve"> y el desarrollo y pues me </w:t>
+            </w:r>
+            <w:r>
+              <w:rPr>
+                <w:lang w:val="es-419"/>
+              </w:rPr>
+              <w:t>sentí</w:t>
+            </w:r>
+            <w:r>
+              <w:rPr>
+                <w:lang w:val="es-419"/>
+              </w:rPr>
+              <w:t xml:space="preserve"> horrible, me </w:t>
+            </w:r>
+            <w:r>
+              <w:rPr>
+                <w:lang w:val="es-419"/>
+              </w:rPr>
+              <w:t>sentí</w:t>
+            </w:r>
+            <w:r>
+              <w:rPr>
+                <w:lang w:val="es-419"/>
+              </w:rPr>
+              <w:t xml:space="preserve"> inútil, como basura por no poder estar ayudándola, en ese momento quise dejar de existir, pero no podía, así que hice todo lo posible para conectarme en el menor tiempo, así que logre llegar a casa y a ayudarla y comenzar a trabajar. Menos mal hablamos sobre el tema y acordamos trabajar mas sincronizados, mas conectados para que esto no se volviera a presentar y no tuviéramos mas problemas. A partir de aquí tuve ya problemas muy personales, como no poder solucionar ciertos errores y frustrarme. Y el mayor problema fue al manejar PDF, porque </w:t>
+            </w:r>
+            <w:proofErr w:type="gramStart"/>
+            <w:r>
+              <w:rPr>
+                <w:lang w:val="es-419"/>
+              </w:rPr>
+              <w:t xml:space="preserve">todo </w:t>
+            </w:r>
+            <w:proofErr w:type="spellStart"/>
+            <w:r>
+              <w:rPr>
+                <w:lang w:val="es-419"/>
+              </w:rPr>
+              <w:t>tenia</w:t>
+            </w:r>
+            <w:proofErr w:type="spellEnd"/>
+            <w:proofErr w:type="gramEnd"/>
+            <w:r>
+              <w:rPr>
+                <w:lang w:val="es-419"/>
+              </w:rPr>
+              <w:t xml:space="preserve"> que ser manejado pixel por pixel y el mínimo error </w:t>
+            </w:r>
+            <w:r>
+              <w:rPr>
+                <w:lang w:val="es-419"/>
+              </w:rPr>
+              <w:t>destruía</w:t>
+            </w:r>
+            <w:r>
+              <w:rPr>
+                <w:lang w:val="es-419"/>
+              </w:rPr>
+              <w:t xml:space="preserve"> todo y tenia que rehacerlo todo, pero nada imposible que no pudiera superar.</w:t>
+            </w:r>
+            <w:r>
+              <w:rPr>
+                <w:lang w:val="es-419"/>
+              </w:rPr>
+              <w:t xml:space="preserve"> Sinceramente si no hubiera sucedido lo que sucedió convergiendo exactamente con un proyecto bastante pesado nada me hubiera pasado, pero a causa de todo esto mis horarios de sueño se destruyeron por completo y a medida que iba avanzando solo tenia menos ganas de seguir y mas cansancio.</w:t>
+            </w:r>
+          </w:p>
         </w:tc>
       </w:tr>
     </w:tbl>
-    <w:p>
-      <w:r>
-        <w:t>.</w:t>
-      </w:r>
-    </w:p>
+    <w:p/>
     <w:tbl>
       <w:tblPr>
-        <w:tblStyle w:val="Tablaconcuadrcula"/>
+        <w:tblStyle w:val="TableGrid"/>
         <w:tblW w:w="5007" w:type="pct"/>
         <w:tblBorders>
           <w:top w:val="none" w:sz="0" w:space="0" w:color="auto"/>
@@ -585,7 +763,7 @@
       </w:tblGrid>
       <w:tr>
         <w:trPr>
-          <w:trHeight w:val="720"/>
+          <w:trHeight w:val="198"/>
         </w:trPr>
         <w:tc>
           <w:tcPr>
@@ -598,7 +776,7 @@
           </w:tcPr>
           <w:p>
             <w:pPr>
-              <w:pStyle w:val="Ttulo1"/>
+              <w:pStyle w:val="Heading1"/>
               <w:outlineLvl w:val="0"/>
             </w:pPr>
             <w:r>
@@ -609,7 +787,7 @@
       </w:tr>
       <w:tr>
         <w:trPr>
-          <w:trHeight w:hRule="exact" w:val="1256"/>
+          <w:trHeight w:hRule="exact" w:val="1170"/>
         </w:trPr>
         <w:tc>
           <w:tcPr>
@@ -622,16 +800,38 @@
           </w:tcPr>
           <w:p>
             <w:r>
-              <w:t xml:space="preserve"> </w:t>
+              <w:t xml:space="preserve">Aprendí </w:t>
+            </w:r>
+            <w:proofErr w:type="gramStart"/>
+            <w:r>
+              <w:t>que</w:t>
+            </w:r>
+            <w:proofErr w:type="gramEnd"/>
+            <w:r>
+              <w:t xml:space="preserve"> si hablo con los demás, si pido ayuda, si dialogo todo se soluciona más fácil que guardándomelo todo y creer que soy perfecto y puedo con todo. Y yendo a lo importante aprendí a manejar PDF con esa librería que encontramos y utilizamos, aprendí a manejar el tiempo del sistema con </w:t>
+            </w:r>
+            <w:proofErr w:type="spellStart"/>
+            <w:r>
+              <w:t>cmath</w:t>
+            </w:r>
+            <w:proofErr w:type="spellEnd"/>
+            <w:r>
+              <w:t xml:space="preserve">, también a usar vectores, a manejar </w:t>
+            </w:r>
+            <w:proofErr w:type="spellStart"/>
+            <w:r>
+              <w:t>enums</w:t>
+            </w:r>
+            <w:proofErr w:type="spellEnd"/>
+            <w:r>
+              <w:t xml:space="preserve"> y que si planeo manejar cargue y lectura de archivos binarios debo tenerlo en cuenta desde el diseño preliminar.</w:t>
             </w:r>
           </w:p>
-          <w:p/>
-          <w:p/>
         </w:tc>
       </w:tr>
       <w:tr>
         <w:trPr>
-          <w:trHeight w:val="720"/>
+          <w:trHeight w:val="270"/>
         </w:trPr>
         <w:tc>
           <w:tcPr>
@@ -644,7 +844,7 @@
           </w:tcPr>
           <w:p>
             <w:pPr>
-              <w:pStyle w:val="Ttulo1"/>
+              <w:pStyle w:val="Heading1"/>
               <w:outlineLvl w:val="0"/>
             </w:pPr>
             <w:r>
@@ -666,7 +866,11 @@
             <w:shd w:val="clear" w:color="auto" w:fill="auto"/>
             <w:vAlign w:val="center"/>
           </w:tcPr>
-          <w:p/>
+          <w:p>
+            <w:r>
+              <w:t>Me gusta bastante el manejo de las clases, hace que todo sea mas ordenado junto con la separación de archivos, también el reto que supuso manejar PDF en C++, y trabajar con una persona tan responsable y dedicada como es Laura.</w:t>
+            </w:r>
+          </w:p>
         </w:tc>
       </w:tr>
       <w:tr>
@@ -684,7 +888,7 @@
           </w:tcPr>
           <w:p>
             <w:pPr>
-              <w:pStyle w:val="Ttulo1"/>
+              <w:pStyle w:val="Heading1"/>
               <w:outlineLvl w:val="0"/>
             </w:pPr>
             <w:r>
@@ -695,7 +899,7 @@
       </w:tr>
       <w:tr>
         <w:trPr>
-          <w:trHeight w:val="2110"/>
+          <w:trHeight w:val="495"/>
         </w:trPr>
         <w:tc>
           <w:tcPr>
@@ -708,7 +912,7 @@
           </w:tcPr>
           <w:p>
             <w:pPr>
-              <w:pStyle w:val="Ttulo1"/>
+              <w:pStyle w:val="Heading1"/>
               <w:outlineLvl w:val="0"/>
             </w:pPr>
             <w:r>
@@ -718,16 +922,16 @@
               <mc:AlternateContent>
                 <mc:Choice Requires="wps">
                   <w:drawing>
-                    <wp:anchor distT="0" distB="0" distL="114300" distR="114300" simplePos="0" relativeHeight="251662336" behindDoc="0" locked="0" layoutInCell="1" allowOverlap="1" wp14:anchorId="18BDA1BD" wp14:editId="61BB0472">
+                    <wp:anchor distT="0" distB="0" distL="114300" distR="114300" simplePos="0" relativeHeight="251662336" behindDoc="0" locked="0" layoutInCell="1" allowOverlap="1" wp14:anchorId="18BDA1BD" wp14:editId="07220CF8">
                       <wp:simplePos x="0" y="0"/>
                       <wp:positionH relativeFrom="column">
-                        <wp:posOffset>11430</wp:posOffset>
+                        <wp:posOffset>0</wp:posOffset>
                       </wp:positionH>
                       <wp:positionV relativeFrom="paragraph">
-                        <wp:posOffset>-1160780</wp:posOffset>
+                        <wp:posOffset>-137160</wp:posOffset>
                       </wp:positionV>
-                      <wp:extent cx="6858000" cy="1138555"/>
-                      <wp:effectExtent l="0" t="0" r="0" b="4445"/>
+                      <wp:extent cx="6858000" cy="762000"/>
+                      <wp:effectExtent l="0" t="0" r="0" b="0"/>
                       <wp:wrapNone/>
                       <wp:docPr id="8" name="Cuadro de texto 8"/>
                       <wp:cNvGraphicFramePr/>
@@ -738,7 +942,7 @@
                             <wps:spPr>
                               <a:xfrm>
                                 <a:off x="0" y="0"/>
-                                <a:ext cx="6858000" cy="1138555"/>
+                                <a:ext cx="6858000" cy="762000"/>
                               </a:xfrm>
                               <a:prstGeom prst="rect">
                                 <a:avLst/>
@@ -756,6 +960,19 @@
                                       <w:lang w:val="es-MX"/>
                                     </w:rPr>
                                   </w:pPr>
+                                </w:p>
+                                <w:p>
+                                  <w:pPr>
+                                    <w:rPr>
+                                      <w:lang w:val="es-MX"/>
+                                    </w:rPr>
+                                  </w:pPr>
+                                  <w:r>
+                                    <w:rPr>
+                                      <w:lang w:val="es-MX"/>
+                                    </w:rPr>
+                                    <w:t>No me gusto la cantidad de funcionalidades extra que toco implementar, tampoco el hecho de que no haya sido capaz de manejar binarios, me toco rendirme cosa que no me parece aceptable. Y lo que menos me gusto fue el dejar que mi compañera cargara al inicio con todo mientras yo estaba relajado perdiendo el tiempo.</w:t>
+                                  </w:r>
                                 </w:p>
                               </w:txbxContent>
                             </wps:txbx>
@@ -783,7 +1000,7 @@
                       <v:stroke joinstyle="miter"/>
                       <v:path gradientshapeok="t" o:connecttype="rect"/>
                     </v:shapetype>
-                    <v:shape id="Cuadro de texto 8" o:spid="_x0000_s1026" type="#_x0000_t202" style="position:absolute;margin-left:.9pt;margin-top:-91.4pt;width:540pt;height:89.65pt;z-index:251662336;visibility:visible;mso-wrap-style:square;mso-width-percent:0;mso-height-percent:0;mso-wrap-distance-left:9pt;mso-wrap-distance-top:0;mso-wrap-distance-right:9pt;mso-wrap-distance-bottom:0;mso-position-horizontal:absolute;mso-position-horizontal-relative:text;mso-position-vertical:absolute;mso-position-vertical-relative:text;mso-width-percent:0;mso-height-percent:0;mso-width-relative:margin;mso-height-relative:margin;v-text-anchor:top" o:gfxdata="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" filled="f" stroked="f" strokeweight=".5pt">
+                    <v:shape id="Cuadro de texto 8" o:spid="_x0000_s1026" type="#_x0000_t202" style="position:absolute;margin-left:0;margin-top:-10.8pt;width:540pt;height:60pt;z-index:251662336;visibility:visible;mso-wrap-style:square;mso-width-percent:0;mso-height-percent:0;mso-wrap-distance-left:9pt;mso-wrap-distance-top:0;mso-wrap-distance-right:9pt;mso-wrap-distance-bottom:0;mso-position-horizontal:absolute;mso-position-horizontal-relative:text;mso-position-vertical:absolute;mso-position-vertical-relative:text;mso-width-percent:0;mso-height-percent:0;mso-width-relative:margin;mso-height-relative:margin;v-text-anchor:top" o:gfxdata="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" filled="f" stroked="f" strokeweight=".5pt">
                       <v:textbox>
                         <w:txbxContent>
                           <w:p>
@@ -793,6 +1010,19 @@
                               </w:rPr>
                             </w:pPr>
                           </w:p>
+                          <w:p>
+                            <w:pPr>
+                              <w:rPr>
+                                <w:lang w:val="es-MX"/>
+                              </w:rPr>
+                            </w:pPr>
+                            <w:r>
+                              <w:rPr>
+                                <w:lang w:val="es-MX"/>
+                              </w:rPr>
+                              <w:t>No me gusto la cantidad de funcionalidades extra que toco implementar, tampoco el hecho de que no haya sido capaz de manejar binarios, me toco rendirme cosa que no me parece aceptable. Y lo que menos me gusto fue el dejar que mi compañera cargara al inicio con todo mientras yo estaba relajado perdiendo el tiempo.</w:t>
+                            </w:r>
+                          </w:p>
                         </w:txbxContent>
                       </v:textbox>
                     </v:shape>
@@ -800,7 +1030,62 @@
                 </mc:Fallback>
               </mc:AlternateContent>
             </w:r>
-            <w:r>
+          </w:p>
+          <w:p>
+            <w:pPr>
+              <w:pStyle w:val="Heading1"/>
+              <w:outlineLvl w:val="0"/>
+            </w:pPr>
+          </w:p>
+          <w:p>
+            <w:pPr>
+              <w:pStyle w:val="Heading1"/>
+              <w:outlineLvl w:val="0"/>
+            </w:pPr>
+          </w:p>
+          <w:p>
+            <w:pPr>
+              <w:pStyle w:val="Heading1"/>
+              <w:outlineLvl w:val="0"/>
+            </w:pPr>
+          </w:p>
+          <w:p>
+            <w:pPr>
+              <w:pStyle w:val="Heading1"/>
+              <w:outlineLvl w:val="0"/>
+            </w:pPr>
+          </w:p>
+          <w:p>
+            <w:pPr>
+              <w:pStyle w:val="Heading1"/>
+              <w:outlineLvl w:val="0"/>
+            </w:pPr>
+          </w:p>
+          <w:p>
+            <w:pPr>
+              <w:pStyle w:val="Heading1"/>
+              <w:outlineLvl w:val="0"/>
+            </w:pPr>
+          </w:p>
+          <w:p>
+            <w:pPr>
+              <w:pStyle w:val="Heading1"/>
+              <w:outlineLvl w:val="0"/>
+            </w:pPr>
+          </w:p>
+          <w:p>
+            <w:pPr>
+              <w:pStyle w:val="Heading1"/>
+              <w:outlineLvl w:val="0"/>
+            </w:pPr>
+          </w:p>
+          <w:p>
+            <w:pPr>
+              <w:pStyle w:val="Heading1"/>
+              <w:outlineLvl w:val="0"/>
+            </w:pPr>
+            <w:r>
+              <w:lastRenderedPageBreak/>
               <w:t>¿Qué HIZO CADA MIEMBRO DEL EQUIPO?</w:t>
             </w:r>
           </w:p>
@@ -820,20 +1105,12 @@
             <w:vAlign w:val="center"/>
           </w:tcPr>
           <w:p>
-            <w:pPr>
+            <w:r>
               <w:rPr>
                 <w:b/>
                 <w:bCs/>
               </w:rPr>
-            </w:pPr>
-            <w:r>
-              <w:t xml:space="preserve">  </w:t>
-            </w:r>
-            <w:r>
-              <w:rPr>
-                <w:b/>
-                <w:bCs/>
-              </w:rPr>
+              <w:lastRenderedPageBreak/>
               <w:t>Fabian Antoyne:</w:t>
             </w:r>
             <w:r>
@@ -903,23 +1180,6 @@
             <w:proofErr w:type="spellEnd"/>
             <w:r>
               <w:t xml:space="preserve"> semejante posible al diseño original que nos brindó la profesora Luisa.</w:t>
-            </w:r>
-          </w:p>
-          <w:p>
-            <w:r>
-              <w:t xml:space="preserve"> -Realizo </w:t>
-            </w:r>
-            <w:r>
-              <w:t>5</w:t>
-            </w:r>
-            <w:r>
-              <w:t xml:space="preserve"> de las 10 funcionalidades secundarias solicitadas en el proyecto (consultar trabajos de tipo aplicado, consultar trabajos de tipo investigación, consultar trabajos dirigidos por un profesor, consultar trabajos de los que ha sido jurado una persona</w:t>
-            </w:r>
-            <w:r>
-              <w:t>, crear información persona</w:t>
-            </w:r>
-            <w:r>
-              <w:t>)</w:t>
             </w:r>
           </w:p>
           <w:p>
@@ -930,13 +1190,13 @@
               <mc:AlternateContent>
                 <mc:Choice Requires="wps">
                   <w:drawing>
-                    <wp:anchor distT="0" distB="0" distL="114300" distR="114300" simplePos="0" relativeHeight="251661312" behindDoc="0" locked="0" layoutInCell="1" allowOverlap="1" wp14:anchorId="05BA6286" wp14:editId="762C6E60">
+                    <wp:anchor distT="0" distB="0" distL="114300" distR="114300" simplePos="0" relativeHeight="251661312" behindDoc="0" locked="0" layoutInCell="1" allowOverlap="1" wp14:anchorId="05BA6286" wp14:editId="784F44E0">
                       <wp:simplePos x="0" y="0"/>
                       <wp:positionH relativeFrom="column">
-                        <wp:posOffset>-44450</wp:posOffset>
+                        <wp:posOffset>-67310</wp:posOffset>
                       </wp:positionH>
                       <wp:positionV relativeFrom="paragraph">
-                        <wp:posOffset>12700</wp:posOffset>
+                        <wp:posOffset>384810</wp:posOffset>
                       </wp:positionV>
                       <wp:extent cx="6938010" cy="1764030"/>
                       <wp:effectExtent l="0" t="0" r="0" b="7620"/>
@@ -1200,7 +1460,7 @@
                 </mc:Choice>
                 <mc:Fallback>
                   <w:pict>
-                    <v:shape w14:anchorId="05BA6286" id="Cuadro de texto 7" o:spid="_x0000_s1027" type="#_x0000_t202" style="position:absolute;margin-left:-3.5pt;margin-top:1pt;width:546.3pt;height:138.9pt;z-index:251661312;visibility:visible;mso-wrap-style:square;mso-width-percent:0;mso-height-percent:0;mso-wrap-distance-left:9pt;mso-wrap-distance-top:0;mso-wrap-distance-right:9pt;mso-wrap-distance-bottom:0;mso-position-horizontal:absolute;mso-position-horizontal-relative:text;mso-position-vertical:absolute;mso-position-vertical-relative:text;mso-width-percent:0;mso-height-percent:0;mso-width-relative:margin;mso-height-relative:margin;v-text-anchor:top" o:gfxdata="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" filled="f" stroked="f" strokeweight=".5pt">
+                    <v:shape w14:anchorId="05BA6286" id="Cuadro de texto 7" o:spid="_x0000_s1027" type="#_x0000_t202" style="position:absolute;margin-left:-5.3pt;margin-top:30.3pt;width:546.3pt;height:138.9pt;z-index:251661312;visibility:visible;mso-wrap-style:square;mso-width-percent:0;mso-height-percent:0;mso-wrap-distance-left:9pt;mso-wrap-distance-top:0;mso-wrap-distance-right:9pt;mso-wrap-distance-bottom:0;mso-position-horizontal:absolute;mso-position-horizontal-relative:text;mso-position-vertical:absolute;mso-position-vertical-relative:text;mso-width-percent:0;mso-height-percent:0;mso-width-relative:margin;mso-height-relative:margin;v-text-anchor:top" o:gfxdata="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" filled="f" stroked="f" strokeweight=".5pt">
                       <v:textbox>
                         <w:txbxContent>
                           <w:p>
@@ -1426,7 +1686,23 @@
                 </mc:Fallback>
               </mc:AlternateContent>
             </w:r>
+            <w:r>
+              <w:t xml:space="preserve"> -Realizo </w:t>
+            </w:r>
+            <w:r>
+              <w:t>5</w:t>
+            </w:r>
+            <w:r>
+              <w:t xml:space="preserve"> de las 10 funcionalidades secundarias solicitadas en el proyecto (consultar trabajos de tipo aplicado, consultar trabajos de tipo investigación, consultar trabajos dirigidos por un profesor, consultar trabajos de los que ha sido jurado una persona</w:t>
+            </w:r>
+            <w:r>
+              <w:t>, crear información persona</w:t>
+            </w:r>
+            <w:r>
+              <w:t>)</w:t>
+            </w:r>
           </w:p>
+          <w:p/>
           <w:p/>
           <w:p/>
           <w:p>
@@ -1467,11 +1743,10 @@
           </w:tcPr>
           <w:p>
             <w:pPr>
-              <w:pStyle w:val="Ttulo1"/>
+              <w:pStyle w:val="Heading1"/>
               <w:outlineLvl w:val="0"/>
             </w:pPr>
             <w:r>
-              <w:lastRenderedPageBreak/>
               <w:t>NOTAS</w:t>
             </w:r>
           </w:p>
@@ -1479,7 +1754,7 @@
       </w:tr>
       <w:tr>
         <w:trPr>
-          <w:trHeight w:hRule="exact" w:val="1517"/>
+          <w:trHeight w:hRule="exact" w:val="3627"/>
         </w:trPr>
         <w:tc>
           <w:tcPr>
@@ -1490,7 +1765,91 @@
             <w:shd w:val="clear" w:color="auto" w:fill="auto"/>
             <w:vAlign w:val="center"/>
           </w:tcPr>
+          <w:p>
+            <w:r>
+              <w:t xml:space="preserve">Laura Sofia </w:t>
+            </w:r>
+            <w:proofErr w:type="spellStart"/>
+            <w:r>
+              <w:t>Leon</w:t>
+            </w:r>
+            <w:proofErr w:type="spellEnd"/>
+            <w:r>
+              <w:t xml:space="preserve"> Alban = 5.0</w:t>
+            </w:r>
+          </w:p>
+          <w:p>
+            <w:r>
+              <w:t xml:space="preserve">Fabian Antoyne Garcia </w:t>
+            </w:r>
+            <w:proofErr w:type="gramStart"/>
+            <w:r>
+              <w:t>Gallego</w:t>
+            </w:r>
+            <w:proofErr w:type="gramEnd"/>
+            <w:r>
+              <w:t xml:space="preserve"> = 4.8</w:t>
+            </w:r>
+          </w:p>
           <w:p/>
+          <w:p>
+            <w:r>
+              <w:t xml:space="preserve">Aclaro de una vez, mi sistema de calificación prácticamente funciona así: la nota comienza en 5.0 y a medida que va sumando aspectos negativos (no hizo lo que le correspondía, hizo </w:t>
+            </w:r>
+            <w:proofErr w:type="gramStart"/>
+            <w:r>
+              <w:t>algo</w:t>
+            </w:r>
+            <w:proofErr w:type="gramEnd"/>
+            <w:r>
+              <w:t xml:space="preserve"> pero lo hizo mal y no quiso corregirlo, trabajo muy poco a comparación del otro </w:t>
+            </w:r>
+            <w:proofErr w:type="spellStart"/>
+            <w:r>
+              <w:t>companiero</w:t>
+            </w:r>
+            <w:proofErr w:type="spellEnd"/>
+            <w:r>
+              <w:t>, etc.) se le va restando a ese 5.0.</w:t>
+            </w:r>
+          </w:p>
+          <w:p>
+            <w:r>
+              <w:t xml:space="preserve">Ahora, la nota de Laura es 5.0 porque la verdad no </w:t>
+            </w:r>
+            <w:proofErr w:type="spellStart"/>
+            <w:r>
+              <w:t>encontre</w:t>
+            </w:r>
+            <w:proofErr w:type="spellEnd"/>
+            <w:r>
+              <w:t xml:space="preserve"> ningún aspecto negativo en el desarrollo del proyecto, hizo todo lo que le correspondía, siempre hacia todo lo posible por ayudar, estaba muy atenta a todo tipo de problemas que nos pudieran surgir y siempre acudía en busca de ayuda (cosa que yo no hacia), de manera que facilitaba mucho mas el desarrollo del proyecto, y </w:t>
+            </w:r>
+            <w:proofErr w:type="spellStart"/>
+            <w:r>
+              <w:t>tenia</w:t>
+            </w:r>
+            <w:proofErr w:type="spellEnd"/>
+            <w:r>
+              <w:t xml:space="preserve"> mucha dedicación y compromiso. En pocas palabras hizo todo bien.</w:t>
+            </w:r>
+          </w:p>
+          <w:p>
+            <w:r>
+              <w:t xml:space="preserve">La nota de Fabian Antoyne es 4.8 </w:t>
+            </w:r>
+            <w:r>
+              <w:t xml:space="preserve">debido a que al comienzo cometí un error imperdonable, estaba como haciendo a un lado el proyecto, cosa que no debía hacer porque tenia que pensar como pareja, y lo que a mi me pasara no debía afectar en el desarrollo del proyecto, así que empecé tarde y mal por culpa de esto, pero pude recuperarme, aun </w:t>
+            </w:r>
+            <w:proofErr w:type="gramStart"/>
+            <w:r>
+              <w:t>así</w:t>
+            </w:r>
+            <w:proofErr w:type="gramEnd"/>
+            <w:r>
+              <w:t xml:space="preserve"> por culpa de ese comienzo nos retrasamos un poquito.</w:t>
+            </w:r>
+          </w:p>
         </w:tc>
       </w:tr>
     </w:tbl>
@@ -1682,7 +2041,7 @@
 <w:ftr xmlns:wpc="http://schemas.microsoft.com/office/word/2010/wordprocessingCanvas" xmlns:cx="http://schemas.microsoft.com/office/drawing/2014/chartex" xmlns:cx1="http://schemas.microsoft.com/office/drawing/2015/9/8/chartex" xmlns:cx2="http://schemas.microsoft.com/office/drawing/2015/10/21/chartex" xmlns:cx3="http://schemas.microsoft.com/office/drawing/2016/5/9/chartex" xmlns:cx4="http://schemas.microsoft.com/office/drawing/2016/5/10/chartex" xmlns:cx5="http://schemas.microsoft.com/office/drawing/2016/5/11/chartex" xmlns:cx6="http://schemas.microsoft.com/office/drawing/2016/5/12/chartex" xmlns:cx7="http://schemas.microsoft.com/office/drawing/2016/5/13/chartex" xmlns:cx8="http://schemas.microsoft.com/office/drawing/2016/5/14/chartex" xmlns:mc="http://schemas.openxmlformats.org/markup-compatibility/2006" xmlns:aink="http://schemas.microsoft.com/office/drawing/2016/ink" xmlns:am3d="http://schemas.microsoft.com/office/drawing/2017/model3d" xmlns:o="urn:schemas-microsoft-com:office:office" xmlns:r="http://schemas.openxmlformats.org/officeDocument/2006/relationships" xmlns:m="http://schemas.openxmlformats.org/officeDocument/2006/math" xmlns:v="urn:schemas-microsoft-com:vml" xmlns:wp14="http://schemas.microsoft.com/office/word/2010/wordprocessingDrawing" xmlns:wp="http://schemas.openxmlformats.org/drawingml/2006/wordprocessingDrawing" xmlns:w10="urn:schemas-microsoft-com:office:word" xmlns:w="http://schemas.openxmlformats.org/wordprocessingml/2006/main" xmlns:w14="http://schemas.microsoft.com/office/word/2010/wordml" xmlns:w15="http://schemas.microsoft.com/office/word/2012/wordml" xmlns:w16cex="http://schemas.microsoft.com/office/word/2018/wordml/cex" xmlns:w16cid="http://schemas.microsoft.com/office/word/2016/wordml/cid" xmlns:w16="http://schemas.microsoft.com/office/word/2018/wordml" xmlns:w16se="http://schemas.microsoft.com/office/word/2015/wordml/symex" xmlns:wpg="http://schemas.microsoft.com/office/word/2010/wordprocessingGroup" xmlns:wpi="http://schemas.microsoft.com/office/word/2010/wordprocessingInk" xmlns:wne="http://schemas.microsoft.com/office/word/2006/wordml" xmlns:wps="http://schemas.microsoft.com/office/word/2010/wordprocessingShape" mc:Ignorable="w14 w15 w16se w16cid w16 w16cex wp14">
   <w:p>
     <w:pPr>
-      <w:pStyle w:val="Piedepgina"/>
+      <w:pStyle w:val="Footer"/>
     </w:pPr>
   </w:p>
 </w:ftr>
@@ -1692,7 +2051,7 @@
 <w:ftr xmlns:wpc="http://schemas.microsoft.com/office/word/2010/wordprocessingCanvas" xmlns:cx="http://schemas.microsoft.com/office/drawing/2014/chartex" xmlns:cx1="http://schemas.microsoft.com/office/drawing/2015/9/8/chartex" xmlns:cx2="http://schemas.microsoft.com/office/drawing/2015/10/21/chartex" xmlns:cx3="http://schemas.microsoft.com/office/drawing/2016/5/9/chartex" xmlns:cx4="http://schemas.microsoft.com/office/drawing/2016/5/10/chartex" xmlns:cx5="http://schemas.microsoft.com/office/drawing/2016/5/11/chartex" xmlns:cx6="http://schemas.microsoft.com/office/drawing/2016/5/12/chartex" xmlns:cx7="http://schemas.microsoft.com/office/drawing/2016/5/13/chartex" xmlns:cx8="http://schemas.microsoft.com/office/drawing/2016/5/14/chartex" xmlns:mc="http://schemas.openxmlformats.org/markup-compatibility/2006" xmlns:aink="http://schemas.microsoft.com/office/drawing/2016/ink" xmlns:am3d="http://schemas.microsoft.com/office/drawing/2017/model3d" xmlns:o="urn:schemas-microsoft-com:office:office" xmlns:r="http://schemas.openxmlformats.org/officeDocument/2006/relationships" xmlns:m="http://schemas.openxmlformats.org/officeDocument/2006/math" xmlns:v="urn:schemas-microsoft-com:vml" xmlns:wp14="http://schemas.microsoft.com/office/word/2010/wordprocessingDrawing" xmlns:wp="http://schemas.openxmlformats.org/drawingml/2006/wordprocessingDrawing" xmlns:w10="urn:schemas-microsoft-com:office:word" xmlns:w="http://schemas.openxmlformats.org/wordprocessingml/2006/main" xmlns:w14="http://schemas.microsoft.com/office/word/2010/wordml" xmlns:w15="http://schemas.microsoft.com/office/word/2012/wordml" xmlns:w16cex="http://schemas.microsoft.com/office/word/2018/wordml/cex" xmlns:w16cid="http://schemas.microsoft.com/office/word/2016/wordml/cid" xmlns:w16="http://schemas.microsoft.com/office/word/2018/wordml" xmlns:w16se="http://schemas.microsoft.com/office/word/2015/wordml/symex" xmlns:wpg="http://schemas.microsoft.com/office/word/2010/wordprocessingGroup" xmlns:wpi="http://schemas.microsoft.com/office/word/2010/wordprocessingInk" xmlns:wne="http://schemas.microsoft.com/office/word/2006/wordml" xmlns:wps="http://schemas.microsoft.com/office/word/2010/wordprocessingShape" mc:Ignorable="w14 w15 w16se w16cid w16 w16cex wp14">
   <w:p>
     <w:pPr>
-      <w:pStyle w:val="Piedepgina"/>
+      <w:pStyle w:val="Footer"/>
     </w:pPr>
     <w:r>
       <w:rPr>
@@ -1757,7 +2116,7 @@
 <w:ftr xmlns:wpc="http://schemas.microsoft.com/office/word/2010/wordprocessingCanvas" xmlns:cx="http://schemas.microsoft.com/office/drawing/2014/chartex" xmlns:cx1="http://schemas.microsoft.com/office/drawing/2015/9/8/chartex" xmlns:cx2="http://schemas.microsoft.com/office/drawing/2015/10/21/chartex" xmlns:cx3="http://schemas.microsoft.com/office/drawing/2016/5/9/chartex" xmlns:cx4="http://schemas.microsoft.com/office/drawing/2016/5/10/chartex" xmlns:cx5="http://schemas.microsoft.com/office/drawing/2016/5/11/chartex" xmlns:cx6="http://schemas.microsoft.com/office/drawing/2016/5/12/chartex" xmlns:cx7="http://schemas.microsoft.com/office/drawing/2016/5/13/chartex" xmlns:cx8="http://schemas.microsoft.com/office/drawing/2016/5/14/chartex" xmlns:mc="http://schemas.openxmlformats.org/markup-compatibility/2006" xmlns:aink="http://schemas.microsoft.com/office/drawing/2016/ink" xmlns:am3d="http://schemas.microsoft.com/office/drawing/2017/model3d" xmlns:o="urn:schemas-microsoft-com:office:office" xmlns:r="http://schemas.openxmlformats.org/officeDocument/2006/relationships" xmlns:m="http://schemas.openxmlformats.org/officeDocument/2006/math" xmlns:v="urn:schemas-microsoft-com:vml" xmlns:wp14="http://schemas.microsoft.com/office/word/2010/wordprocessingDrawing" xmlns:wp="http://schemas.openxmlformats.org/drawingml/2006/wordprocessingDrawing" xmlns:w10="urn:schemas-microsoft-com:office:word" xmlns:w="http://schemas.openxmlformats.org/wordprocessingml/2006/main" xmlns:w14="http://schemas.microsoft.com/office/word/2010/wordml" xmlns:w15="http://schemas.microsoft.com/office/word/2012/wordml" xmlns:w16cex="http://schemas.microsoft.com/office/word/2018/wordml/cex" xmlns:w16cid="http://schemas.microsoft.com/office/word/2016/wordml/cid" xmlns:w16="http://schemas.microsoft.com/office/word/2018/wordml" xmlns:w16se="http://schemas.microsoft.com/office/word/2015/wordml/symex" xmlns:wpg="http://schemas.microsoft.com/office/word/2010/wordprocessingGroup" xmlns:wpi="http://schemas.microsoft.com/office/word/2010/wordprocessingInk" xmlns:wne="http://schemas.microsoft.com/office/word/2006/wordml" xmlns:wps="http://schemas.microsoft.com/office/word/2010/wordprocessingShape" mc:Ignorable="w14 w15 w16se w16cid w16 w16cex wp14">
   <w:p>
     <w:pPr>
-      <w:pStyle w:val="Piedepgina"/>
+      <w:pStyle w:val="Footer"/>
     </w:pPr>
   </w:p>
 </w:ftr>
@@ -1794,7 +2153,7 @@
 <w:hdr xmlns:wpc="http://schemas.microsoft.com/office/word/2010/wordprocessingCanvas" xmlns:cx="http://schemas.microsoft.com/office/drawing/2014/chartex" xmlns:cx1="http://schemas.microsoft.com/office/drawing/2015/9/8/chartex" xmlns:cx2="http://schemas.microsoft.com/office/drawing/2015/10/21/chartex" xmlns:cx3="http://schemas.microsoft.com/office/drawing/2016/5/9/chartex" xmlns:cx4="http://schemas.microsoft.com/office/drawing/2016/5/10/chartex" xmlns:cx5="http://schemas.microsoft.com/office/drawing/2016/5/11/chartex" xmlns:cx6="http://schemas.microsoft.com/office/drawing/2016/5/12/chartex" xmlns:cx7="http://schemas.microsoft.com/office/drawing/2016/5/13/chartex" xmlns:cx8="http://schemas.microsoft.com/office/drawing/2016/5/14/chartex" xmlns:mc="http://schemas.openxmlformats.org/markup-compatibility/2006" xmlns:aink="http://schemas.microsoft.com/office/drawing/2016/ink" xmlns:am3d="http://schemas.microsoft.com/office/drawing/2017/model3d" xmlns:o="urn:schemas-microsoft-com:office:office" xmlns:r="http://schemas.openxmlformats.org/officeDocument/2006/relationships" xmlns:m="http://schemas.openxmlformats.org/officeDocument/2006/math" xmlns:v="urn:schemas-microsoft-com:vml" xmlns:wp14="http://schemas.microsoft.com/office/word/2010/wordprocessingDrawing" xmlns:wp="http://schemas.openxmlformats.org/drawingml/2006/wordprocessingDrawing" xmlns:w10="urn:schemas-microsoft-com:office:word" xmlns:w="http://schemas.openxmlformats.org/wordprocessingml/2006/main" xmlns:w14="http://schemas.microsoft.com/office/word/2010/wordml" xmlns:w15="http://schemas.microsoft.com/office/word/2012/wordml" xmlns:w16cex="http://schemas.microsoft.com/office/word/2018/wordml/cex" xmlns:w16cid="http://schemas.microsoft.com/office/word/2016/wordml/cid" xmlns:w16="http://schemas.microsoft.com/office/word/2018/wordml" xmlns:w16se="http://schemas.microsoft.com/office/word/2015/wordml/symex" xmlns:wpg="http://schemas.microsoft.com/office/word/2010/wordprocessingGroup" xmlns:wpi="http://schemas.microsoft.com/office/word/2010/wordprocessingInk" xmlns:wne="http://schemas.microsoft.com/office/word/2006/wordml" xmlns:wps="http://schemas.microsoft.com/office/word/2010/wordprocessingShape" mc:Ignorable="w14 w15 w16se w16cid w16 w16cex wp14">
   <w:p>
     <w:pPr>
-      <w:pStyle w:val="Encabezado"/>
+      <w:pStyle w:val="Header"/>
     </w:pPr>
   </w:p>
 </w:hdr>
@@ -1804,7 +2163,7 @@
 <w:hdr xmlns:wpc="http://schemas.microsoft.com/office/word/2010/wordprocessingCanvas" xmlns:cx="http://schemas.microsoft.com/office/drawing/2014/chartex" xmlns:cx1="http://schemas.microsoft.com/office/drawing/2015/9/8/chartex" xmlns:cx2="http://schemas.microsoft.com/office/drawing/2015/10/21/chartex" xmlns:cx3="http://schemas.microsoft.com/office/drawing/2016/5/9/chartex" xmlns:cx4="http://schemas.microsoft.com/office/drawing/2016/5/10/chartex" xmlns:cx5="http://schemas.microsoft.com/office/drawing/2016/5/11/chartex" xmlns:cx6="http://schemas.microsoft.com/office/drawing/2016/5/12/chartex" xmlns:cx7="http://schemas.microsoft.com/office/drawing/2016/5/13/chartex" xmlns:cx8="http://schemas.microsoft.com/office/drawing/2016/5/14/chartex" xmlns:mc="http://schemas.openxmlformats.org/markup-compatibility/2006" xmlns:aink="http://schemas.microsoft.com/office/drawing/2016/ink" xmlns:am3d="http://schemas.microsoft.com/office/drawing/2017/model3d" xmlns:o="urn:schemas-microsoft-com:office:office" xmlns:r="http://schemas.openxmlformats.org/officeDocument/2006/relationships" xmlns:m="http://schemas.openxmlformats.org/officeDocument/2006/math" xmlns:v="urn:schemas-microsoft-com:vml" xmlns:wp14="http://schemas.microsoft.com/office/word/2010/wordprocessingDrawing" xmlns:wp="http://schemas.openxmlformats.org/drawingml/2006/wordprocessingDrawing" xmlns:w10="urn:schemas-microsoft-com:office:word" xmlns:w="http://schemas.openxmlformats.org/wordprocessingml/2006/main" xmlns:w14="http://schemas.microsoft.com/office/word/2010/wordml" xmlns:w15="http://schemas.microsoft.com/office/word/2012/wordml" xmlns:w16cex="http://schemas.microsoft.com/office/word/2018/wordml/cex" xmlns:w16cid="http://schemas.microsoft.com/office/word/2016/wordml/cid" xmlns:w16="http://schemas.microsoft.com/office/word/2018/wordml" xmlns:w16se="http://schemas.microsoft.com/office/word/2015/wordml/symex" xmlns:wpg="http://schemas.microsoft.com/office/word/2010/wordprocessingGroup" xmlns:wpi="http://schemas.microsoft.com/office/word/2010/wordprocessingInk" xmlns:wne="http://schemas.microsoft.com/office/word/2006/wordml" xmlns:wps="http://schemas.microsoft.com/office/word/2010/wordprocessingShape" mc:Ignorable="w14 w15 w16se w16cid w16 w16cex wp14">
   <w:p>
     <w:pPr>
-      <w:pStyle w:val="Encabezado"/>
+      <w:pStyle w:val="Header"/>
     </w:pPr>
   </w:p>
 </w:hdr>
@@ -1814,7 +2173,7 @@
 <w:hdr xmlns:wpc="http://schemas.microsoft.com/office/word/2010/wordprocessingCanvas" xmlns:cx="http://schemas.microsoft.com/office/drawing/2014/chartex" xmlns:cx1="http://schemas.microsoft.com/office/drawing/2015/9/8/chartex" xmlns:cx2="http://schemas.microsoft.com/office/drawing/2015/10/21/chartex" xmlns:cx3="http://schemas.microsoft.com/office/drawing/2016/5/9/chartex" xmlns:cx4="http://schemas.microsoft.com/office/drawing/2016/5/10/chartex" xmlns:cx5="http://schemas.microsoft.com/office/drawing/2016/5/11/chartex" xmlns:cx6="http://schemas.microsoft.com/office/drawing/2016/5/12/chartex" xmlns:cx7="http://schemas.microsoft.com/office/drawing/2016/5/13/chartex" xmlns:cx8="http://schemas.microsoft.com/office/drawing/2016/5/14/chartex" xmlns:mc="http://schemas.openxmlformats.org/markup-compatibility/2006" xmlns:aink="http://schemas.microsoft.com/office/drawing/2016/ink" xmlns:am3d="http://schemas.microsoft.com/office/drawing/2017/model3d" xmlns:o="urn:schemas-microsoft-com:office:office" xmlns:r="http://schemas.openxmlformats.org/officeDocument/2006/relationships" xmlns:m="http://schemas.openxmlformats.org/officeDocument/2006/math" xmlns:v="urn:schemas-microsoft-com:vml" xmlns:wp14="http://schemas.microsoft.com/office/word/2010/wordprocessingDrawing" xmlns:wp="http://schemas.openxmlformats.org/drawingml/2006/wordprocessingDrawing" xmlns:w10="urn:schemas-microsoft-com:office:word" xmlns:w="http://schemas.openxmlformats.org/wordprocessingml/2006/main" xmlns:w14="http://schemas.microsoft.com/office/word/2010/wordml" xmlns:w15="http://schemas.microsoft.com/office/word/2012/wordml" xmlns:w16cex="http://schemas.microsoft.com/office/word/2018/wordml/cex" xmlns:w16cid="http://schemas.microsoft.com/office/word/2016/wordml/cid" xmlns:w16="http://schemas.microsoft.com/office/word/2018/wordml" xmlns:w16se="http://schemas.microsoft.com/office/word/2015/wordml/symex" xmlns:wpg="http://schemas.microsoft.com/office/word/2010/wordprocessingGroup" xmlns:wpi="http://schemas.microsoft.com/office/word/2010/wordprocessingInk" xmlns:wne="http://schemas.microsoft.com/office/word/2006/wordml" xmlns:wps="http://schemas.microsoft.com/office/word/2010/wordprocessingShape" mc:Ignorable="w14 w15 w16se w16cid w16 w16cex wp14">
   <w:p>
     <w:pPr>
-      <w:pStyle w:val="Encabezado"/>
+      <w:pStyle w:val="Header"/>
     </w:pPr>
   </w:p>
 </w:hdr>
@@ -1930,7 +2289,7 @@
   <w:docDefaults>
     <w:rPrDefault>
       <w:rPr>
-        <w:rFonts w:asciiTheme="minorHAnsi" w:eastAsiaTheme="minorHAnsi" w:hAnsiTheme="minorHAnsi" w:cstheme="minorBidi"/>
+        <w:rFonts w:asciiTheme="minorHAnsi" w:eastAsia="SimSun" w:hAnsiTheme="minorHAnsi" w:cstheme="minorBidi"/>
         <w:color w:val="595959" w:themeColor="text1" w:themeTint="A6"/>
         <w:lang w:val="es-ES" w:eastAsia="en-US" w:bidi="ar-SA"/>
       </w:rPr>
@@ -2329,10 +2688,10 @@
       <w:kern w:val="20"/>
     </w:rPr>
   </w:style>
-  <w:style w:type="paragraph" w:styleId="Ttulo1">
+  <w:style w:type="paragraph" w:styleId="Heading1">
     <w:name w:val="heading 1"/>
     <w:basedOn w:val="Normal"/>
-    <w:link w:val="Ttulo1Car"/>
+    <w:link w:val="Heading1Char"/>
     <w:uiPriority w:val="2"/>
     <w:qFormat/>
     <w:rsid w:val="001960E4"/>
@@ -2350,10 +2709,10 @@
       <w:szCs w:val="32"/>
     </w:rPr>
   </w:style>
-  <w:style w:type="paragraph" w:styleId="Ttulo2">
+  <w:style w:type="paragraph" w:styleId="Heading2">
     <w:name w:val="heading 2"/>
     <w:basedOn w:val="Normal"/>
-    <w:link w:val="Ttulo2Car"/>
+    <w:link w:val="Heading2Char"/>
     <w:uiPriority w:val="3"/>
     <w:unhideWhenUsed/>
     <w:qFormat/>
@@ -2371,11 +2730,11 @@
       <w:szCs w:val="26"/>
     </w:rPr>
   </w:style>
-  <w:style w:type="paragraph" w:styleId="Ttulo3">
+  <w:style w:type="paragraph" w:styleId="Heading3">
     <w:name w:val="heading 3"/>
     <w:basedOn w:val="Normal"/>
     <w:next w:val="Normal"/>
-    <w:link w:val="Ttulo3Car"/>
+    <w:link w:val="Heading3Char"/>
     <w:uiPriority w:val="3"/>
     <w:unhideWhenUsed/>
     <w:qFormat/>
@@ -2395,11 +2754,11 @@
       <w:szCs w:val="24"/>
     </w:rPr>
   </w:style>
-  <w:style w:type="paragraph" w:styleId="Ttulo4">
+  <w:style w:type="paragraph" w:styleId="Heading4">
     <w:name w:val="heading 4"/>
     <w:basedOn w:val="Normal"/>
     <w:next w:val="Normal"/>
-    <w:link w:val="Ttulo4Car"/>
+    <w:link w:val="Heading4Char"/>
     <w:uiPriority w:val="3"/>
     <w:semiHidden/>
     <w:unhideWhenUsed/>
@@ -2420,11 +2779,11 @@
       <w:sz w:val="22"/>
     </w:rPr>
   </w:style>
-  <w:style w:type="paragraph" w:styleId="Ttulo5">
+  <w:style w:type="paragraph" w:styleId="Heading5">
     <w:name w:val="heading 5"/>
     <w:basedOn w:val="Normal"/>
     <w:next w:val="Normal"/>
-    <w:link w:val="Ttulo5Car"/>
+    <w:link w:val="Heading5Char"/>
     <w:uiPriority w:val="3"/>
     <w:semiHidden/>
     <w:unhideWhenUsed/>
@@ -2443,11 +2802,11 @@
       <w:sz w:val="22"/>
     </w:rPr>
   </w:style>
-  <w:style w:type="paragraph" w:styleId="Ttulo6">
+  <w:style w:type="paragraph" w:styleId="Heading6">
     <w:name w:val="heading 6"/>
     <w:basedOn w:val="Normal"/>
     <w:next w:val="Normal"/>
-    <w:link w:val="Ttulo6Car"/>
+    <w:link w:val="Heading6Char"/>
     <w:uiPriority w:val="3"/>
     <w:semiHidden/>
     <w:unhideWhenUsed/>
@@ -2465,11 +2824,11 @@
       <w:sz w:val="22"/>
     </w:rPr>
   </w:style>
-  <w:style w:type="paragraph" w:styleId="Ttulo7">
+  <w:style w:type="paragraph" w:styleId="Heading7">
     <w:name w:val="heading 7"/>
     <w:basedOn w:val="Normal"/>
     <w:next w:val="Normal"/>
-    <w:link w:val="Ttulo7Car"/>
+    <w:link w:val="Heading7Char"/>
     <w:uiPriority w:val="3"/>
     <w:semiHidden/>
     <w:unhideWhenUsed/>
@@ -2488,11 +2847,11 @@
       <w:sz w:val="22"/>
     </w:rPr>
   </w:style>
-  <w:style w:type="paragraph" w:styleId="Ttulo8">
+  <w:style w:type="paragraph" w:styleId="Heading8">
     <w:name w:val="heading 8"/>
     <w:basedOn w:val="Normal"/>
     <w:next w:val="Normal"/>
-    <w:link w:val="Ttulo8Car"/>
+    <w:link w:val="Heading8Char"/>
     <w:uiPriority w:val="3"/>
     <w:semiHidden/>
     <w:unhideWhenUsed/>
@@ -2513,11 +2872,11 @@
       <w:szCs w:val="21"/>
     </w:rPr>
   </w:style>
-  <w:style w:type="paragraph" w:styleId="Ttulo9">
+  <w:style w:type="paragraph" w:styleId="Heading9">
     <w:name w:val="heading 9"/>
     <w:basedOn w:val="Normal"/>
     <w:next w:val="Normal"/>
-    <w:link w:val="Ttulo9Car"/>
+    <w:link w:val="Heading9Char"/>
     <w:uiPriority w:val="3"/>
     <w:semiHidden/>
     <w:unhideWhenUsed/>
@@ -2538,13 +2897,13 @@
       <w:szCs w:val="21"/>
     </w:rPr>
   </w:style>
-  <w:style w:type="character" w:default="1" w:styleId="Fuentedeprrafopredeter">
+  <w:style w:type="character" w:default="1" w:styleId="DefaultParagraphFont">
     <w:name w:val="Default Paragraph Font"/>
     <w:uiPriority w:val="1"/>
     <w:semiHidden/>
     <w:unhideWhenUsed/>
   </w:style>
-  <w:style w:type="table" w:default="1" w:styleId="Tablanormal">
+  <w:style w:type="table" w:default="1" w:styleId="TableNormal">
     <w:name w:val="Normal Table"/>
     <w:uiPriority w:val="99"/>
     <w:semiHidden/>
@@ -2559,16 +2918,16 @@
       </w:tblCellMar>
     </w:tblPr>
   </w:style>
-  <w:style w:type="numbering" w:default="1" w:styleId="Sinlista">
+  <w:style w:type="numbering" w:default="1" w:styleId="NoList">
     <w:name w:val="No List"/>
     <w:uiPriority w:val="99"/>
     <w:semiHidden/>
     <w:unhideWhenUsed/>
   </w:style>
-  <w:style w:type="paragraph" w:styleId="Ttulo">
+  <w:style w:type="paragraph" w:styleId="Title">
     <w:name w:val="Title"/>
     <w:basedOn w:val="Normal"/>
-    <w:link w:val="TtuloCar"/>
+    <w:link w:val="TitleChar"/>
     <w:uiPriority w:val="1"/>
     <w:qFormat/>
     <w:rsid w:val="005676F5"/>
@@ -2586,10 +2945,10 @@
       <w:szCs w:val="56"/>
     </w:rPr>
   </w:style>
-  <w:style w:type="character" w:customStyle="1" w:styleId="TtuloCar">
-    <w:name w:val="Título Car"/>
-    <w:basedOn w:val="Fuentedeprrafopredeter"/>
-    <w:link w:val="Ttulo"/>
+  <w:style w:type="character" w:customStyle="1" w:styleId="TitleChar">
+    <w:name w:val="Title Char"/>
+    <w:basedOn w:val="DefaultParagraphFont"/>
+    <w:link w:val="Title"/>
     <w:uiPriority w:val="1"/>
     <w:rsid w:val="005676F5"/>
     <w:rPr>
@@ -2601,10 +2960,10 @@
       <w:szCs w:val="56"/>
     </w:rPr>
   </w:style>
-  <w:style w:type="paragraph" w:styleId="Subttulo">
+  <w:style w:type="paragraph" w:styleId="Subtitle">
     <w:name w:val="Subtitle"/>
     <w:basedOn w:val="Normal"/>
-    <w:link w:val="SubttuloCar"/>
+    <w:link w:val="SubtitleChar"/>
     <w:uiPriority w:val="11"/>
     <w:semiHidden/>
     <w:unhideWhenUsed/>
@@ -2620,10 +2979,10 @@
       <w:color w:val="5A5A5A" w:themeColor="text1" w:themeTint="A5"/>
     </w:rPr>
   </w:style>
-  <w:style w:type="character" w:customStyle="1" w:styleId="SubttuloCar">
-    <w:name w:val="Subtítulo Car"/>
-    <w:basedOn w:val="Fuentedeprrafopredeter"/>
-    <w:link w:val="Subttulo"/>
+  <w:style w:type="character" w:customStyle="1" w:styleId="SubtitleChar">
+    <w:name w:val="Subtitle Char"/>
+    <w:basedOn w:val="DefaultParagraphFont"/>
+    <w:link w:val="Subtitle"/>
     <w:uiPriority w:val="11"/>
     <w:semiHidden/>
     <w:rsid w:val="008E3A9C"/>
@@ -2633,27 +2992,27 @@
       <w:kern w:val="20"/>
     </w:rPr>
   </w:style>
-  <w:style w:type="paragraph" w:styleId="Encabezado">
+  <w:style w:type="paragraph" w:styleId="Header">
     <w:name w:val="header"/>
     <w:basedOn w:val="Normal"/>
-    <w:link w:val="EncabezadoCar"/>
+    <w:link w:val="HeaderChar"/>
     <w:uiPriority w:val="99"/>
     <w:rsid w:val="00145D68"/>
   </w:style>
-  <w:style w:type="character" w:customStyle="1" w:styleId="EncabezadoCar">
-    <w:name w:val="Encabezado Car"/>
-    <w:basedOn w:val="Fuentedeprrafopredeter"/>
-    <w:link w:val="Encabezado"/>
+  <w:style w:type="character" w:customStyle="1" w:styleId="HeaderChar">
+    <w:name w:val="Header Char"/>
+    <w:basedOn w:val="DefaultParagraphFont"/>
+    <w:link w:val="Header"/>
     <w:uiPriority w:val="99"/>
     <w:rsid w:val="00145D68"/>
     <w:rPr>
       <w:kern w:val="20"/>
     </w:rPr>
   </w:style>
-  <w:style w:type="paragraph" w:styleId="Piedepgina">
+  <w:style w:type="paragraph" w:styleId="Footer">
     <w:name w:val="footer"/>
     <w:basedOn w:val="Normal"/>
-    <w:link w:val="PiedepginaCar"/>
+    <w:link w:val="FooterChar"/>
     <w:uiPriority w:val="6"/>
     <w:unhideWhenUsed/>
     <w:rsid w:val="008E3A9C"/>
@@ -2664,19 +3023,19 @@
       <w:spacing w:after="0"/>
     </w:pPr>
   </w:style>
-  <w:style w:type="character" w:customStyle="1" w:styleId="PiedepginaCar">
-    <w:name w:val="Pie de página Car"/>
-    <w:basedOn w:val="Fuentedeprrafopredeter"/>
-    <w:link w:val="Piedepgina"/>
+  <w:style w:type="character" w:customStyle="1" w:styleId="FooterChar">
+    <w:name w:val="Footer Char"/>
+    <w:basedOn w:val="DefaultParagraphFont"/>
+    <w:link w:val="Footer"/>
     <w:uiPriority w:val="6"/>
     <w:rsid w:val="008E3A9C"/>
     <w:rPr>
       <w:kern w:val="20"/>
     </w:rPr>
   </w:style>
-  <w:style w:type="table" w:styleId="Tablaconcuadrcula">
+  <w:style w:type="table" w:styleId="TableGrid">
     <w:name w:val="Table Grid"/>
-    <w:basedOn w:val="Tablanormal"/>
+    <w:basedOn w:val="TableNormal"/>
     <w:uiPriority w:val="39"/>
     <w:rsid w:val="00E02929"/>
     <w:pPr>
@@ -2693,10 +3052,10 @@
       </w:tblBorders>
     </w:tblPr>
   </w:style>
-  <w:style w:type="character" w:customStyle="1" w:styleId="Ttulo1Car">
-    <w:name w:val="Título 1 Car"/>
-    <w:basedOn w:val="Fuentedeprrafopredeter"/>
-    <w:link w:val="Ttulo1"/>
+  <w:style w:type="character" w:customStyle="1" w:styleId="Heading1Char">
+    <w:name w:val="Heading 1 Char"/>
+    <w:basedOn w:val="DefaultParagraphFont"/>
+    <w:link w:val="Heading1"/>
     <w:uiPriority w:val="2"/>
     <w:rsid w:val="001960E4"/>
     <w:rPr>
@@ -2711,7 +3070,7 @@
   </w:style>
   <w:style w:type="table" w:customStyle="1" w:styleId="Tabladeinformedeestado">
     <w:name w:val="Tabla de informe de estado"/>
-    <w:basedOn w:val="Tablanormal"/>
+    <w:basedOn w:val="TableNormal"/>
     <w:uiPriority w:val="99"/>
     <w:rsid w:val="004257E0"/>
     <w:rPr>
@@ -2755,10 +3114,10 @@
       </w:tcPr>
     </w:tblStylePr>
   </w:style>
-  <w:style w:type="paragraph" w:styleId="Textodeglobo">
+  <w:style w:type="paragraph" w:styleId="BalloonText">
     <w:name w:val="Balloon Text"/>
     <w:basedOn w:val="Normal"/>
-    <w:link w:val="TextodegloboCar"/>
+    <w:link w:val="BalloonTextChar"/>
     <w:uiPriority w:val="99"/>
     <w:semiHidden/>
     <w:unhideWhenUsed/>
@@ -2772,10 +3131,10 @@
       <w:szCs w:val="18"/>
     </w:rPr>
   </w:style>
-  <w:style w:type="character" w:customStyle="1" w:styleId="TextodegloboCar">
-    <w:name w:val="Texto de globo Car"/>
-    <w:basedOn w:val="Fuentedeprrafopredeter"/>
-    <w:link w:val="Textodeglobo"/>
+  <w:style w:type="character" w:customStyle="1" w:styleId="BalloonTextChar">
+    <w:name w:val="Balloon Text Char"/>
+    <w:basedOn w:val="DefaultParagraphFont"/>
+    <w:link w:val="BalloonText"/>
     <w:uiPriority w:val="99"/>
     <w:semiHidden/>
     <w:rsid w:val="00CA3293"/>
@@ -2785,9 +3144,9 @@
       <w:szCs w:val="18"/>
     </w:rPr>
   </w:style>
-  <w:style w:type="character" w:styleId="Textoennegrita">
+  <w:style w:type="character" w:styleId="Strong">
     <w:name w:val="Strong"/>
-    <w:basedOn w:val="Fuentedeprrafopredeter"/>
+    <w:basedOn w:val="DefaultParagraphFont"/>
     <w:uiPriority w:val="4"/>
     <w:qFormat/>
     <w:rsid w:val="00B90FED"/>
@@ -2799,10 +3158,10 @@
       <w:sz w:val="24"/>
     </w:rPr>
   </w:style>
-  <w:style w:type="character" w:customStyle="1" w:styleId="Ttulo2Car">
-    <w:name w:val="Título 2 Car"/>
-    <w:basedOn w:val="Fuentedeprrafopredeter"/>
-    <w:link w:val="Ttulo2"/>
+  <w:style w:type="character" w:customStyle="1" w:styleId="Heading2Char">
+    <w:name w:val="Heading 2 Char"/>
+    <w:basedOn w:val="DefaultParagraphFont"/>
+    <w:link w:val="Heading2"/>
     <w:uiPriority w:val="3"/>
     <w:rsid w:val="001A58E9"/>
     <w:rPr>
@@ -2828,9 +3187,9 @@
       <w:noProof/>
     </w:rPr>
   </w:style>
-  <w:style w:type="character" w:styleId="Textodelmarcadordeposicin">
+  <w:style w:type="character" w:styleId="PlaceholderText">
     <w:name w:val="Placeholder Text"/>
-    <w:basedOn w:val="Fuentedeprrafopredeter"/>
+    <w:basedOn w:val="DefaultParagraphFont"/>
     <w:uiPriority w:val="99"/>
     <w:semiHidden/>
     <w:rsid w:val="003C1FC0"/>
@@ -2838,9 +3197,9 @@
       <w:color w:val="808080"/>
     </w:rPr>
   </w:style>
-  <w:style w:type="paragraph" w:styleId="TtuloTDC">
+  <w:style w:type="paragraph" w:styleId="TOCHeading">
     <w:name w:val="TOC Heading"/>
-    <w:basedOn w:val="Ttulo1"/>
+    <w:basedOn w:val="Heading1"/>
     <w:next w:val="Normal"/>
     <w:uiPriority w:val="39"/>
     <w:semiHidden/>
@@ -2856,10 +3215,10 @@
       </w:pBdr>
     </w:pPr>
   </w:style>
-  <w:style w:type="character" w:customStyle="1" w:styleId="Ttulo3Car">
-    <w:name w:val="Título 3 Car"/>
-    <w:basedOn w:val="Fuentedeprrafopredeter"/>
-    <w:link w:val="Ttulo3"/>
+  <w:style w:type="character" w:customStyle="1" w:styleId="Heading3Char">
+    <w:name w:val="Heading 3 Char"/>
+    <w:basedOn w:val="DefaultParagraphFont"/>
+    <w:link w:val="Heading3"/>
     <w:uiPriority w:val="3"/>
     <w:rsid w:val="00C12475"/>
     <w:rPr>
@@ -2872,10 +3231,10 @@
       <w:szCs w:val="24"/>
     </w:rPr>
   </w:style>
-  <w:style w:type="character" w:customStyle="1" w:styleId="Ttulo4Car">
-    <w:name w:val="Título 4 Car"/>
-    <w:basedOn w:val="Fuentedeprrafopredeter"/>
-    <w:link w:val="Ttulo4"/>
+  <w:style w:type="character" w:customStyle="1" w:styleId="Heading4Char">
+    <w:name w:val="Heading 4 Char"/>
+    <w:basedOn w:val="DefaultParagraphFont"/>
+    <w:link w:val="Heading4"/>
     <w:uiPriority w:val="3"/>
     <w:semiHidden/>
     <w:rsid w:val="00C12475"/>
@@ -2889,10 +3248,10 @@
       <w:sz w:val="22"/>
     </w:rPr>
   </w:style>
-  <w:style w:type="character" w:customStyle="1" w:styleId="Ttulo5Car">
-    <w:name w:val="Título 5 Car"/>
-    <w:basedOn w:val="Fuentedeprrafopredeter"/>
-    <w:link w:val="Ttulo5"/>
+  <w:style w:type="character" w:customStyle="1" w:styleId="Heading5Char">
+    <w:name w:val="Heading 5 Char"/>
+    <w:basedOn w:val="DefaultParagraphFont"/>
+    <w:link w:val="Heading5"/>
     <w:uiPriority w:val="3"/>
     <w:semiHidden/>
     <w:rsid w:val="00C12475"/>
@@ -2904,10 +3263,10 @@
       <w:sz w:val="22"/>
     </w:rPr>
   </w:style>
-  <w:style w:type="character" w:customStyle="1" w:styleId="Ttulo6Car">
-    <w:name w:val="Título 6 Car"/>
-    <w:basedOn w:val="Fuentedeprrafopredeter"/>
-    <w:link w:val="Ttulo6"/>
+  <w:style w:type="character" w:customStyle="1" w:styleId="Heading6Char">
+    <w:name w:val="Heading 6 Char"/>
+    <w:basedOn w:val="DefaultParagraphFont"/>
+    <w:link w:val="Heading6"/>
     <w:uiPriority w:val="3"/>
     <w:semiHidden/>
     <w:rsid w:val="00C12475"/>
@@ -2918,10 +3277,10 @@
       <w:sz w:val="22"/>
     </w:rPr>
   </w:style>
-  <w:style w:type="character" w:customStyle="1" w:styleId="Ttulo7Car">
-    <w:name w:val="Título 7 Car"/>
-    <w:basedOn w:val="Fuentedeprrafopredeter"/>
-    <w:link w:val="Ttulo7"/>
+  <w:style w:type="character" w:customStyle="1" w:styleId="Heading7Char">
+    <w:name w:val="Heading 7 Char"/>
+    <w:basedOn w:val="DefaultParagraphFont"/>
+    <w:link w:val="Heading7"/>
     <w:uiPriority w:val="3"/>
     <w:semiHidden/>
     <w:rsid w:val="00C12475"/>
@@ -2933,10 +3292,10 @@
       <w:sz w:val="22"/>
     </w:rPr>
   </w:style>
-  <w:style w:type="character" w:customStyle="1" w:styleId="Ttulo8Car">
-    <w:name w:val="Título 8 Car"/>
-    <w:basedOn w:val="Fuentedeprrafopredeter"/>
-    <w:link w:val="Ttulo8"/>
+  <w:style w:type="character" w:customStyle="1" w:styleId="Heading8Char">
+    <w:name w:val="Heading 8 Char"/>
+    <w:basedOn w:val="DefaultParagraphFont"/>
+    <w:link w:val="Heading8"/>
     <w:uiPriority w:val="3"/>
     <w:semiHidden/>
     <w:rsid w:val="00C12475"/>
@@ -2950,10 +3309,10 @@
       <w:szCs w:val="21"/>
     </w:rPr>
   </w:style>
-  <w:style w:type="character" w:customStyle="1" w:styleId="Ttulo9Car">
-    <w:name w:val="Título 9 Car"/>
-    <w:basedOn w:val="Fuentedeprrafopredeter"/>
-    <w:link w:val="Ttulo9"/>
+  <w:style w:type="character" w:customStyle="1" w:styleId="Heading9Char">
+    <w:name w:val="Heading 9 Char"/>
+    <w:basedOn w:val="DefaultParagraphFont"/>
+    <w:link w:val="Heading9"/>
     <w:uiPriority w:val="3"/>
     <w:semiHidden/>
     <w:rsid w:val="00C12475"/>
@@ -2967,11 +3326,11 @@
       <w:szCs w:val="21"/>
     </w:rPr>
   </w:style>
-  <w:style w:type="paragraph" w:styleId="Cita">
+  <w:style w:type="paragraph" w:styleId="Quote">
     <w:name w:val="Quote"/>
     <w:basedOn w:val="Normal"/>
     <w:next w:val="Normal"/>
-    <w:link w:val="CitaCar"/>
+    <w:link w:val="QuoteChar"/>
     <w:uiPriority w:val="29"/>
     <w:semiHidden/>
     <w:unhideWhenUsed/>
@@ -2987,10 +3346,10 @@
       <w:color w:val="404040" w:themeColor="text1" w:themeTint="BF"/>
     </w:rPr>
   </w:style>
-  <w:style w:type="character" w:customStyle="1" w:styleId="CitaCar">
-    <w:name w:val="Cita Car"/>
-    <w:basedOn w:val="Fuentedeprrafopredeter"/>
-    <w:link w:val="Cita"/>
+  <w:style w:type="character" w:customStyle="1" w:styleId="QuoteChar">
+    <w:name w:val="Quote Char"/>
+    <w:basedOn w:val="DefaultParagraphFont"/>
+    <w:link w:val="Quote"/>
     <w:uiPriority w:val="29"/>
     <w:semiHidden/>
     <w:rsid w:val="008E3A9C"/>
@@ -3001,11 +3360,11 @@
       <w:kern w:val="20"/>
     </w:rPr>
   </w:style>
-  <w:style w:type="paragraph" w:styleId="Citadestacada">
+  <w:style w:type="paragraph" w:styleId="IntenseQuote">
     <w:name w:val="Intense Quote"/>
     <w:basedOn w:val="Normal"/>
     <w:next w:val="Normal"/>
-    <w:link w:val="CitadestacadaCar"/>
+    <w:link w:val="IntenseQuoteChar"/>
     <w:uiPriority w:val="30"/>
     <w:semiHidden/>
     <w:unhideWhenUsed/>
@@ -3025,10 +3384,10 @@
       <w:color w:val="7E97AD" w:themeColor="accent1"/>
     </w:rPr>
   </w:style>
-  <w:style w:type="character" w:customStyle="1" w:styleId="CitadestacadaCar">
-    <w:name w:val="Cita destacada Car"/>
-    <w:basedOn w:val="Fuentedeprrafopredeter"/>
-    <w:link w:val="Citadestacada"/>
+  <w:style w:type="character" w:customStyle="1" w:styleId="IntenseQuoteChar">
+    <w:name w:val="Intense Quote Char"/>
+    <w:basedOn w:val="DefaultParagraphFont"/>
+    <w:link w:val="IntenseQuote"/>
     <w:uiPriority w:val="30"/>
     <w:semiHidden/>
     <w:rsid w:val="008E3A9C"/>
@@ -3039,9 +3398,9 @@
       <w:kern w:val="20"/>
     </w:rPr>
   </w:style>
-  <w:style w:type="character" w:styleId="Ttulodellibro">
+  <w:style w:type="character" w:styleId="BookTitle">
     <w:name w:val="Book Title"/>
-    <w:basedOn w:val="Fuentedeprrafopredeter"/>
+    <w:basedOn w:val="DefaultParagraphFont"/>
     <w:uiPriority w:val="33"/>
     <w:semiHidden/>
     <w:unhideWhenUsed/>
@@ -3055,9 +3414,9 @@
       <w:spacing w:val="0"/>
     </w:rPr>
   </w:style>
-  <w:style w:type="character" w:styleId="Referenciaintensa">
+  <w:style w:type="character" w:styleId="IntenseReference">
     <w:name w:val="Intense Reference"/>
-    <w:basedOn w:val="Fuentedeprrafopredeter"/>
+    <w:basedOn w:val="DefaultParagraphFont"/>
     <w:uiPriority w:val="32"/>
     <w:semiHidden/>
     <w:unhideWhenUsed/>
@@ -3072,9 +3431,9 @@
       <w:spacing w:val="0"/>
     </w:rPr>
   </w:style>
-  <w:style w:type="table" w:styleId="Tablanormal3">
+  <w:style w:type="table" w:styleId="PlainTable3">
     <w:name w:val="Plain Table 3"/>
-    <w:basedOn w:val="Tablanormal"/>
+    <w:basedOn w:val="TableNormal"/>
     <w:uiPriority w:val="43"/>
     <w:rsid w:val="00A1749D"/>
     <w:pPr>
@@ -3165,9 +3524,9 @@
       </w:tcPr>
     </w:tblStylePr>
   </w:style>
-  <w:style w:type="table" w:styleId="Tablaconcuadrcula1clara-nfasis3">
+  <w:style w:type="table" w:styleId="GridTable1Light-Accent3">
     <w:name w:val="Grid Table 1 Light Accent 3"/>
-    <w:basedOn w:val="Tablanormal"/>
+    <w:basedOn w:val="TableNormal"/>
     <w:uiPriority w:val="46"/>
     <w:rsid w:val="006B7FF7"/>
     <w:pPr>
@@ -3237,9 +3596,9 @@
       <w:sz w:val="24"/>
     </w:rPr>
   </w:style>
-  <w:style w:type="table" w:styleId="Tabladelista5oscura-nfasis1">
+  <w:style w:type="table" w:styleId="ListTable5Dark-Accent1">
     <w:name w:val="List Table 5 Dark Accent 1"/>
-    <w:basedOn w:val="Tablanormal"/>
+    <w:basedOn w:val="TableNormal"/>
     <w:uiPriority w:val="50"/>
     <w:rsid w:val="0027788D"/>
     <w:pPr>
@@ -3371,9 +3730,9 @@
       </w:tcPr>
     </w:tblStylePr>
   </w:style>
-  <w:style w:type="table" w:styleId="Tabladelista5oscura-nfasis4">
+  <w:style w:type="table" w:styleId="ListTable5Dark-Accent4">
     <w:name w:val="List Table 5 Dark Accent 4"/>
-    <w:basedOn w:val="Tablanormal"/>
+    <w:basedOn w:val="TableNormal"/>
     <w:uiPriority w:val="50"/>
     <w:rsid w:val="0027788D"/>
     <w:pPr>
@@ -3507,12 +3866,12 @@
   </w:style>
   <w:style w:type="character" w:customStyle="1" w:styleId="lrzxr">
     <w:name w:val="lrzxr"/>
-    <w:basedOn w:val="Fuentedeprrafopredeter"/>
+    <w:basedOn w:val="DefaultParagraphFont"/>
     <w:rsid w:val="0027788D"/>
   </w:style>
-  <w:style w:type="character" w:styleId="Hipervnculo">
+  <w:style w:type="character" w:styleId="Hyperlink">
     <w:name w:val="Hyperlink"/>
-    <w:basedOn w:val="Fuentedeprrafopredeter"/>
+    <w:basedOn w:val="DefaultParagraphFont"/>
     <w:uiPriority w:val="99"/>
     <w:semiHidden/>
     <w:unhideWhenUsed/>
@@ -3522,9 +3881,9 @@
       <w:u w:val="single"/>
     </w:rPr>
   </w:style>
-  <w:style w:type="table" w:styleId="Tablaconcuadrcula4-nfasis4">
+  <w:style w:type="table" w:styleId="GridTable4-Accent4">
     <w:name w:val="Grid Table 4 Accent 4"/>
-    <w:basedOn w:val="Tablanormal"/>
+    <w:basedOn w:val="TableNormal"/>
     <w:uiPriority w:val="49"/>
     <w:rsid w:val="005A2BD0"/>
     <w:pPr>
@@ -3791,12 +4150,20 @@
     <w:pitch w:val="variable"/>
     <w:sig w:usb0="00000287" w:usb1="00000000" w:usb2="00000000" w:usb3="00000000" w:csb0="0000009F" w:csb1="00000000"/>
   </w:font>
+  <w:font w:name="SimSun">
+    <w:altName w:val="宋体"/>
+    <w:panose1 w:val="02010600030101010101"/>
+    <w:charset w:val="86"/>
+    <w:family w:val="auto"/>
+    <w:pitch w:val="variable"/>
+    <w:sig w:usb0="00000003" w:usb1="288F0000" w:usb2="00000016" w:usb3="00000000" w:csb0="00040001" w:csb1="00000000"/>
+  </w:font>
   <w:font w:name="Times New Roman">
     <w:panose1 w:val="02020603050405020304"/>
     <w:charset w:val="00"/>
     <w:family w:val="roman"/>
     <w:pitch w:val="variable"/>
-    <w:sig w:usb0="E0002EFF" w:usb1="C000785B" w:usb2="00000009" w:usb3="00000000" w:csb0="000001FF" w:csb1="00000000"/>
+    <w:sig w:usb0="E0002AFF" w:usb1="C0007843" w:usb2="00000009" w:usb3="00000000" w:csb0="000001FF" w:csb1="00000000"/>
   </w:font>
   <w:font w:name="Franklin Gothic Medium">
     <w:panose1 w:val="020B0603020102020204"/>
@@ -3804,6 +4171,21 @@
     <w:family w:val="swiss"/>
     <w:pitch w:val="variable"/>
     <w:sig w:usb0="00000287" w:usb1="00000000" w:usb2="00000000" w:usb3="00000000" w:csb0="0000009F" w:csb1="00000000"/>
+  </w:font>
+  <w:font w:name="LiSu">
+    <w:altName w:val="隶书"/>
+    <w:panose1 w:val="00000000000000000000"/>
+    <w:charset w:val="86"/>
+    <w:family w:val="roman"/>
+    <w:notTrueType/>
+    <w:pitch w:val="default"/>
+  </w:font>
+  <w:font w:name="STKaiti">
+    <w:altName w:val="华文楷体"/>
+    <w:charset w:val="86"/>
+    <w:family w:val="auto"/>
+    <w:pitch w:val="variable"/>
+    <w:sig w:usb0="00000287" w:usb1="080F0000" w:usb2="00000010" w:usb3="00000000" w:csb0="0004009F" w:csb1="00000000"/>
   </w:font>
   <w:font w:name="Segoe UI">
     <w:panose1 w:val="020B0502040204020203"/>
@@ -3817,14 +4199,30 @@
     <w:charset w:val="00"/>
     <w:family w:val="swiss"/>
     <w:pitch w:val="variable"/>
-    <w:sig w:usb0="E4002EFF" w:usb1="C000247B" w:usb2="00000009" w:usb3="00000000" w:csb0="000001FF" w:csb1="00000000"/>
+    <w:sig w:usb0="E0002AFF" w:usb1="4000ACFF" w:usb2="00000001" w:usb3="00000000" w:csb0="000001FF" w:csb1="00000000"/>
+  </w:font>
+  <w:font w:name="DengXian">
+    <w:altName w:val="等线"/>
+    <w:panose1 w:val="02010600030101010101"/>
+    <w:charset w:val="86"/>
+    <w:family w:val="auto"/>
+    <w:pitch w:val="variable"/>
+    <w:sig w:usb0="A00002BF" w:usb1="38CF7CFA" w:usb2="00000016" w:usb3="00000000" w:csb0="0004000F" w:csb1="00000000"/>
+  </w:font>
+  <w:font w:name="DengXian Light">
+    <w:altName w:val="等线 Light"/>
+    <w:panose1 w:val="02010600030101010101"/>
+    <w:charset w:val="86"/>
+    <w:family w:val="auto"/>
+    <w:pitch w:val="variable"/>
+    <w:sig w:usb0="A00002BF" w:usb1="38CF7CFA" w:usb2="00000016" w:usb3="00000000" w:csb0="0004000F" w:csb1="00000000"/>
   </w:font>
   <w:font w:name="Calibri Light">
     <w:panose1 w:val="020F0302020204030204"/>
     <w:charset w:val="00"/>
     <w:family w:val="swiss"/>
     <w:pitch w:val="variable"/>
-    <w:sig w:usb0="E4002EFF" w:usb1="C000247B" w:usb2="00000009" w:usb3="00000000" w:csb0="000001FF" w:csb1="00000000"/>
+    <w:sig w:usb0="A0002AEF" w:usb1="4000207B" w:usb2="00000000" w:usb3="00000000" w:csb0="000001FF" w:csb1="00000000"/>
   </w:font>
 </w:fonts>
 </file>
@@ -3848,6 +4246,7 @@
     <w:rsidRoot w:val="00362EDA"/>
     <w:rsid w:val="00211494"/>
     <w:rsid w:val="00362EDA"/>
+    <w:rsid w:val="00977F55"/>
     <w:rsid w:val="00C5650B"/>
   </w:rsids>
   <m:mathPr>
@@ -3863,10 +4262,10 @@
     <m:intLim m:val="subSup"/>
     <m:naryLim m:val="undOvr"/>
   </m:mathPr>
-  <w:themeFontLang w:val="es-CO"/>
+  <w:themeFontLang w:val="es-CO" w:eastAsia="zh-CN"/>
   <w:clrSchemeMapping w:bg1="light1" w:t1="dark1" w:bg2="light2" w:t2="dark2" w:accent1="accent1" w:accent2="accent2" w:accent3="accent3" w:accent4="accent4" w:accent5="accent5" w:accent6="accent6" w:hyperlink="hyperlink" w:followedHyperlink="followedHyperlink"/>
-  <w:decimalSymbol w:val=","/>
-  <w:listSeparator w:val=";"/>
+  <w:decimalSymbol w:val="."/>
+  <w:listSeparator w:val=","/>
   <w15:chartTrackingRefBased/>
 </w:settings>
 </file>
@@ -4270,13 +4669,13 @@
     <w:name w:val="Normal"/>
     <w:qFormat/>
   </w:style>
-  <w:style w:type="character" w:default="1" w:styleId="Fuentedeprrafopredeter">
+  <w:style w:type="character" w:default="1" w:styleId="DefaultParagraphFont">
     <w:name w:val="Default Paragraph Font"/>
     <w:uiPriority w:val="1"/>
     <w:semiHidden/>
     <w:unhideWhenUsed/>
   </w:style>
-  <w:style w:type="table" w:default="1" w:styleId="Tablanormal">
+  <w:style w:type="table" w:default="1" w:styleId="TableNormal">
     <w:name w:val="Normal Table"/>
     <w:uiPriority w:val="99"/>
     <w:semiHidden/>
@@ -4291,7 +4690,7 @@
       </w:tblCellMar>
     </w:tblPr>
   </w:style>
-  <w:style w:type="numbering" w:default="1" w:styleId="Sinlista">
+  <w:style w:type="numbering" w:default="1" w:styleId="NoList">
     <w:name w:val="No List"/>
     <w:uiPriority w:val="99"/>
     <w:semiHidden/>
@@ -4303,15 +4702,6 @@
   <w:style w:type="paragraph" w:customStyle="1" w:styleId="5F62E189817940B2A3B0A510AC22341B">
     <w:name w:val="5F62E189817940B2A3B0A510AC22341B"/>
   </w:style>
-  <w:style w:type="paragraph" w:customStyle="1" w:styleId="6765153EE0BC44BA929F67862BD6A77A">
-    <w:name w:val="6765153EE0BC44BA929F67862BD6A77A"/>
-  </w:style>
-  <w:style w:type="paragraph" w:customStyle="1" w:styleId="F1ED75B0034746288C9777B32162C51C">
-    <w:name w:val="F1ED75B0034746288C9777B32162C51C"/>
-  </w:style>
-  <w:style w:type="paragraph" w:customStyle="1" w:styleId="D3F3D6EDDF3341B094F7E615DFD01FD9">
-    <w:name w:val="D3F3D6EDDF3341B094F7E615DFD01FD9"/>
-  </w:style>
   <w:style w:type="paragraph" w:customStyle="1" w:styleId="E0ABBC50F8A448FDBACC124093B43CE8">
     <w:name w:val="E0ABBC50F8A448FDBACC124093B43CE8"/>
   </w:style>
@@ -4323,95 +4713,6 @@
   </w:style>
   <w:style w:type="paragraph" w:customStyle="1" w:styleId="2180C2AC733142AAA939A775EFC69303">
     <w:name w:val="2180C2AC733142AAA939A775EFC69303"/>
-  </w:style>
-  <w:style w:type="paragraph" w:customStyle="1" w:styleId="EA4E606E9CC64ABBAECFDFB21075E495">
-    <w:name w:val="EA4E606E9CC64ABBAECFDFB21075E495"/>
-  </w:style>
-  <w:style w:type="paragraph" w:customStyle="1" w:styleId="D1A5FCD9E606447FA6700F7E98965144">
-    <w:name w:val="D1A5FCD9E606447FA6700F7E98965144"/>
-  </w:style>
-  <w:style w:type="paragraph" w:customStyle="1" w:styleId="1EE3713595E047FFBA1CBCC7E442E15F">
-    <w:name w:val="1EE3713595E047FFBA1CBCC7E442E15F"/>
-  </w:style>
-  <w:style w:type="paragraph" w:customStyle="1" w:styleId="9BBE11CAA02F4E179088927F6E1D548F">
-    <w:name w:val="9BBE11CAA02F4E179088927F6E1D548F"/>
-  </w:style>
-  <w:style w:type="paragraph" w:customStyle="1" w:styleId="8467B19F92824B178ED94C70CE38C9B9">
-    <w:name w:val="8467B19F92824B178ED94C70CE38C9B9"/>
-  </w:style>
-  <w:style w:type="paragraph" w:customStyle="1" w:styleId="3DC84AD2154945D5B13C7D674F3E8550">
-    <w:name w:val="3DC84AD2154945D5B13C7D674F3E8550"/>
-  </w:style>
-  <w:style w:type="paragraph" w:customStyle="1" w:styleId="59B226993F91454983696E55589CE2A6">
-    <w:name w:val="59B226993F91454983696E55589CE2A6"/>
-  </w:style>
-  <w:style w:type="paragraph" w:customStyle="1" w:styleId="0283D7D46D0E4B309FDC8F4ECDB38C3D">
-    <w:name w:val="0283D7D46D0E4B309FDC8F4ECDB38C3D"/>
-  </w:style>
-  <w:style w:type="paragraph" w:customStyle="1" w:styleId="2B940B3808634745BF2D9B209B21BE74">
-    <w:name w:val="2B940B3808634745BF2D9B209B21BE74"/>
-  </w:style>
-  <w:style w:type="paragraph" w:customStyle="1" w:styleId="345B85335C184034B0CDC7F477710E5F">
-    <w:name w:val="345B85335C184034B0CDC7F477710E5F"/>
-  </w:style>
-  <w:style w:type="paragraph" w:customStyle="1" w:styleId="EFA96080411640C7B37D4E25BD3E66A4">
-    <w:name w:val="EFA96080411640C7B37D4E25BD3E66A4"/>
-  </w:style>
-  <w:style w:type="paragraph" w:customStyle="1" w:styleId="8C52B3C5652B4CFEA000A6386EF6DF1D">
-    <w:name w:val="8C52B3C5652B4CFEA000A6386EF6DF1D"/>
-  </w:style>
-  <w:style w:type="paragraph" w:customStyle="1" w:styleId="092F601309644854829074E6D01B0524">
-    <w:name w:val="092F601309644854829074E6D01B0524"/>
-  </w:style>
-  <w:style w:type="paragraph" w:customStyle="1" w:styleId="C444374B0BC443E48807B4F6A7EFC7EC">
-    <w:name w:val="C444374B0BC443E48807B4F6A7EFC7EC"/>
-  </w:style>
-  <w:style w:type="paragraph" w:customStyle="1" w:styleId="8AD86D774B1B413D8B4FF5B6F181A45D">
-    <w:name w:val="8AD86D774B1B413D8B4FF5B6F181A45D"/>
-  </w:style>
-  <w:style w:type="paragraph" w:customStyle="1" w:styleId="65DA98EB777D4097B8C3D8963FBA2C07">
-    <w:name w:val="65DA98EB777D4097B8C3D8963FBA2C07"/>
-  </w:style>
-  <w:style w:type="paragraph" w:customStyle="1" w:styleId="2490F74F2B084AABB94530C6B2F5E046">
-    <w:name w:val="2490F74F2B084AABB94530C6B2F5E046"/>
-  </w:style>
-  <w:style w:type="paragraph" w:customStyle="1" w:styleId="D6F8205854F245EBA2D4FFEF1FABFBE2">
-    <w:name w:val="D6F8205854F245EBA2D4FFEF1FABFBE2"/>
-  </w:style>
-  <w:style w:type="paragraph" w:customStyle="1" w:styleId="2B7CEEA784444FE3B24CD76B7DB03A41">
-    <w:name w:val="2B7CEEA784444FE3B24CD76B7DB03A41"/>
-  </w:style>
-  <w:style w:type="paragraph" w:customStyle="1" w:styleId="2BCED070AEF146C9A18B16C54169C2EB">
-    <w:name w:val="2BCED070AEF146C9A18B16C54169C2EB"/>
-  </w:style>
-  <w:style w:type="paragraph" w:customStyle="1" w:styleId="DF8B45B3D1DF49E3BEE15CF675765574">
-    <w:name w:val="DF8B45B3D1DF49E3BEE15CF675765574"/>
-  </w:style>
-  <w:style w:type="paragraph" w:customStyle="1" w:styleId="56B3AFEE6385430F9A8BFA54A7DA36FA">
-    <w:name w:val="56B3AFEE6385430F9A8BFA54A7DA36FA"/>
-  </w:style>
-  <w:style w:type="paragraph" w:customStyle="1" w:styleId="517CDB803B5D4BA4AB6AEE95A3E9F458">
-    <w:name w:val="517CDB803B5D4BA4AB6AEE95A3E9F458"/>
-  </w:style>
-  <w:style w:type="paragraph" w:customStyle="1" w:styleId="D2BA51EE3E424C8CA00AEA54E8B7EED3">
-    <w:name w:val="D2BA51EE3E424C8CA00AEA54E8B7EED3"/>
-    <w:rsid w:val="00362EDA"/>
-  </w:style>
-  <w:style w:type="paragraph" w:customStyle="1" w:styleId="E247F4AEA2CC440C83B13B9B225E26D7">
-    <w:name w:val="E247F4AEA2CC440C83B13B9B225E26D7"/>
-    <w:rsid w:val="00362EDA"/>
-  </w:style>
-  <w:style w:type="paragraph" w:customStyle="1" w:styleId="4B4C0AD8831848CEB38897D2CF7BDF7A">
-    <w:name w:val="4B4C0AD8831848CEB38897D2CF7BDF7A"/>
-    <w:rsid w:val="00362EDA"/>
-  </w:style>
-  <w:style w:type="paragraph" w:customStyle="1" w:styleId="BB070987A08241259DF5E5AA760984F8">
-    <w:name w:val="BB070987A08241259DF5E5AA760984F8"/>
-    <w:rsid w:val="00362EDA"/>
-  </w:style>
-  <w:style w:type="paragraph" w:customStyle="1" w:styleId="76D731A44EF942F49D3A7F4B5EA0A46D">
-    <w:name w:val="76D731A44EF942F49D3A7F4B5EA0A46D"/>
-    <w:rsid w:val="00362EDA"/>
   </w:style>
 </w:styles>
 </file>

</xml_diff>